<commit_message>
fine stesura piano di test dao Allergene e Categoria
</commit_message>
<xml_diff>
--- a/approach-2/docs/Piano dei test.docx
+++ b/approach-2/docs/Piano dei test.docx
@@ -1216,8 +1216,6 @@
       <w:pPr>
         <w:pStyle w:val="Heading1"/>
       </w:pPr>
-      <w:bookmarkStart w:id="0" w:name="_GoBack"/>
-      <w:bookmarkEnd w:id="0"/>
       <w:r>
         <w:lastRenderedPageBreak/>
         <w:t>DAO Categoria</w:t>
@@ -1475,7 +1473,7 @@
                 <w:sz w:val="20"/>
                 <w:szCs w:val="20"/>
               </w:rPr>
-              <w:t>?</w:t>
+              <w:t>null</w:t>
             </w:r>
           </w:p>
         </w:tc>
@@ -1704,7 +1702,7 @@
                 <w:sz w:val="20"/>
                 <w:szCs w:val="20"/>
               </w:rPr>
-              <w:t>?</w:t>
+              <w:t>eccezione</w:t>
             </w:r>
           </w:p>
         </w:tc>
@@ -1754,7 +1752,7 @@
                 <w:sz w:val="20"/>
                 <w:szCs w:val="20"/>
               </w:rPr>
-              <w:t>?</w:t>
+              <w:t>eccezione</w:t>
             </w:r>
           </w:p>
         </w:tc>
@@ -1838,7 +1836,7 @@
       </w:tblGrid>
       <w:tr>
         <w:trPr>
-          <w:trHeight w:val="473"/>
+          <w:trHeight w:val="268"/>
         </w:trPr>
         <w:tc>
           <w:tcPr>
@@ -1965,7 +1963,7 @@
                 <w:sz w:val="20"/>
                 <w:szCs w:val="20"/>
               </w:rPr>
-              <w:t>?</w:t>
+              <w:t>nessuna operazione compiuta</w:t>
             </w:r>
           </w:p>
         </w:tc>
@@ -2015,7 +2013,7 @@
                 <w:sz w:val="20"/>
                 <w:szCs w:val="20"/>
               </w:rPr>
-              <w:t>?</w:t>
+              <w:t>eccezione</w:t>
             </w:r>
           </w:p>
         </w:tc>
@@ -2065,7 +2063,7 @@
                 <w:sz w:val="20"/>
                 <w:szCs w:val="20"/>
               </w:rPr>
-              <w:t>?</w:t>
+              <w:t>nessuna operazione compiuta</w:t>
             </w:r>
           </w:p>
         </w:tc>
@@ -2115,7 +2113,7 @@
                 <w:sz w:val="20"/>
                 <w:szCs w:val="20"/>
               </w:rPr>
-              <w:t>?</w:t>
+              <w:t>eccezione</w:t>
             </w:r>
           </w:p>
         </w:tc>
@@ -2147,15 +2145,7 @@
                 <w:sz w:val="20"/>
                 <w:szCs w:val="20"/>
               </w:rPr>
-              <w:t xml:space="preserve">Modifica </w:t>
-            </w:r>
-            <w:r>
-              <w:rPr>
-                <w:b/>
-                <w:sz w:val="20"/>
-                <w:szCs w:val="20"/>
-              </w:rPr>
-              <w:t>elenco allergeni</w:t>
+              <w:t>Modifica elenco allergeni</w:t>
             </w:r>
           </w:p>
         </w:tc>
@@ -2257,7 +2247,7 @@
                 <w:sz w:val="20"/>
                 <w:szCs w:val="20"/>
               </w:rPr>
-              <w:t>?</w:t>
+              <w:t>eccezione</w:t>
             </w:r>
           </w:p>
         </w:tc>
@@ -2307,7 +2297,7 @@
                 <w:sz w:val="20"/>
                 <w:szCs w:val="20"/>
               </w:rPr>
-              <w:t>?</w:t>
+              <w:t>eccezione</w:t>
             </w:r>
           </w:p>
         </w:tc>
@@ -2407,7 +2397,7 @@
                 <w:sz w:val="20"/>
                 <w:szCs w:val="20"/>
               </w:rPr>
-              <w:t>?</w:t>
+              <w:t>eccezione</w:t>
             </w:r>
           </w:p>
         </w:tc>
@@ -2643,7 +2633,7 @@
                 <w:sz w:val="20"/>
                 <w:szCs w:val="20"/>
               </w:rPr>
-              <w:t>?</w:t>
+              <w:t>eccezione</w:t>
             </w:r>
           </w:p>
         </w:tc>
@@ -2693,7 +2683,7 @@
                 <w:sz w:val="20"/>
                 <w:szCs w:val="20"/>
               </w:rPr>
-              <w:t>?</w:t>
+              <w:t>eccezione</w:t>
             </w:r>
           </w:p>
         </w:tc>
@@ -2745,6 +2735,58 @@
               </w:rPr>
               <w:t>la categoria è eliminata e gli allergeni vengono associati alla categoria predefinita</w:t>
             </w:r>
+          </w:p>
+        </w:tc>
+      </w:tr>
+      <w:tr>
+        <w:tc>
+          <w:tcPr>
+            <w:tcW w:w="4814" w:type="dxa"/>
+            <w:tcBorders>
+              <w:top w:val="single" w:sz="4" w:space="0" w:color="auto"/>
+              <w:bottom w:val="single" w:sz="4" w:space="0" w:color="auto"/>
+            </w:tcBorders>
+          </w:tcPr>
+          <w:p>
+            <w:pPr>
+              <w:rPr>
+                <w:sz w:val="20"/>
+                <w:szCs w:val="20"/>
+              </w:rPr>
+            </w:pPr>
+            <w:r>
+              <w:rPr>
+                <w:sz w:val="20"/>
+                <w:szCs w:val="20"/>
+              </w:rPr>
+              <w:t>categoria referenziata da almeno un report</w:t>
+            </w:r>
+          </w:p>
+        </w:tc>
+        <w:tc>
+          <w:tcPr>
+            <w:tcW w:w="4814" w:type="dxa"/>
+            <w:tcBorders>
+              <w:top w:val="single" w:sz="4" w:space="0" w:color="auto"/>
+              <w:bottom w:val="single" w:sz="4" w:space="0" w:color="auto"/>
+            </w:tcBorders>
+          </w:tcPr>
+          <w:p>
+            <w:pPr>
+              <w:rPr>
+                <w:sz w:val="20"/>
+                <w:szCs w:val="20"/>
+              </w:rPr>
+            </w:pPr>
+            <w:r>
+              <w:rPr>
+                <w:sz w:val="20"/>
+                <w:szCs w:val="20"/>
+              </w:rPr>
+              <w:t>eccezione</w:t>
+            </w:r>
+            <w:bookmarkStart w:id="0" w:name="_GoBack"/>
+            <w:bookmarkEnd w:id="0"/>
           </w:p>
         </w:tc>
       </w:tr>

</xml_diff>

<commit_message>
revisione test dao allergene secondo documentazione
</commit_message>
<xml_diff>
--- a/approach-2/docs/Piano dei test.docx
+++ b/approach-2/docs/Piano dei test.docx
@@ -36,7 +36,12 @@
         <w:pStyle w:val="Heading2"/>
       </w:pPr>
       <w:r>
-        <w:t>Recupero allergeni definiti nel sistema</w:t>
+        <w:t>Recupero allergeni defini</w:t>
+      </w:r>
+      <w:bookmarkStart w:id="0" w:name="_GoBack"/>
+      <w:bookmarkEnd w:id="0"/>
+      <w:r>
+        <w:t>ti nel sistema</w:t>
       </w:r>
     </w:p>
     <w:tbl>
@@ -54,13 +59,14 @@
         <w:tblLook w:val="04A0" w:firstRow="1" w:lastRow="0" w:firstColumn="1" w:lastColumn="0" w:noHBand="0" w:noVBand="1"/>
       </w:tblPr>
       <w:tblGrid>
-        <w:gridCol w:w="4814"/>
-        <w:gridCol w:w="4814"/>
+        <w:gridCol w:w="3297"/>
+        <w:gridCol w:w="4641"/>
+        <w:gridCol w:w="1700"/>
       </w:tblGrid>
       <w:tr>
         <w:tc>
           <w:tcPr>
-            <w:tcW w:w="4814" w:type="dxa"/>
+            <w:tcW w:w="3297" w:type="dxa"/>
             <w:tcBorders>
               <w:bottom w:val="single" w:sz="4" w:space="0" w:color="auto"/>
             </w:tcBorders>
@@ -85,7 +91,7 @@
         </w:tc>
         <w:tc>
           <w:tcPr>
-            <w:tcW w:w="4814" w:type="dxa"/>
+            <w:tcW w:w="4641" w:type="dxa"/>
             <w:tcBorders>
               <w:bottom w:val="single" w:sz="4" w:space="0" w:color="auto"/>
             </w:tcBorders>
@@ -108,11 +114,36 @@
             </w:r>
           </w:p>
         </w:tc>
-      </w:tr>
-      <w:tr>
-        <w:tc>
-          <w:tcPr>
-            <w:tcW w:w="4814" w:type="dxa"/>
+        <w:tc>
+          <w:tcPr>
+            <w:tcW w:w="1700" w:type="dxa"/>
+            <w:tcBorders>
+              <w:bottom w:val="single" w:sz="4" w:space="0" w:color="auto"/>
+            </w:tcBorders>
+          </w:tcPr>
+          <w:p>
+            <w:pPr>
+              <w:rPr>
+                <w:b/>
+                <w:sz w:val="20"/>
+                <w:szCs w:val="20"/>
+              </w:rPr>
+            </w:pPr>
+            <w:r>
+              <w:rPr>
+                <w:b/>
+                <w:sz w:val="20"/>
+                <w:szCs w:val="20"/>
+              </w:rPr>
+              <w:t>creato/eseguito</w:t>
+            </w:r>
+          </w:p>
+        </w:tc>
+      </w:tr>
+      <w:tr>
+        <w:tc>
+          <w:tcPr>
+            <w:tcW w:w="3297" w:type="dxa"/>
             <w:tcBorders>
               <w:top w:val="single" w:sz="4" w:space="0" w:color="auto"/>
               <w:bottom w:val="single" w:sz="4" w:space="0" w:color="auto"/>
@@ -136,7 +167,7 @@
         </w:tc>
         <w:tc>
           <w:tcPr>
-            <w:tcW w:w="4814" w:type="dxa"/>
+            <w:tcW w:w="4641" w:type="dxa"/>
             <w:tcBorders>
               <w:top w:val="single" w:sz="4" w:space="0" w:color="auto"/>
               <w:bottom w:val="single" w:sz="4" w:space="0" w:color="auto"/>
@@ -155,6 +186,32 @@
                 <w:szCs w:val="20"/>
               </w:rPr>
               <w:t>elenco non nullo, che contiene 0 o più elementi</w:t>
+            </w:r>
+          </w:p>
+        </w:tc>
+        <w:tc>
+          <w:tcPr>
+            <w:tcW w:w="1700" w:type="dxa"/>
+            <w:tcBorders>
+              <w:top w:val="single" w:sz="4" w:space="0" w:color="auto"/>
+              <w:bottom w:val="single" w:sz="4" w:space="0" w:color="auto"/>
+            </w:tcBorders>
+            <w:vAlign w:val="center"/>
+          </w:tcPr>
+          <w:p>
+            <w:pPr>
+              <w:jc w:val="center"/>
+              <w:rPr>
+                <w:sz w:val="20"/>
+                <w:szCs w:val="20"/>
+              </w:rPr>
+            </w:pPr>
+            <w:r>
+              <w:rPr>
+                <w:sz w:val="20"/>
+                <w:szCs w:val="20"/>
+              </w:rPr>
+              <w:sym w:font="Wingdings" w:char="F0FC"/>
             </w:r>
           </w:p>
         </w:tc>
@@ -183,13 +240,14 @@
         <w:tblLook w:val="04A0" w:firstRow="1" w:lastRow="0" w:firstColumn="1" w:lastColumn="0" w:noHBand="0" w:noVBand="1"/>
       </w:tblPr>
       <w:tblGrid>
-        <w:gridCol w:w="4814"/>
-        <w:gridCol w:w="4814"/>
+        <w:gridCol w:w="3322"/>
+        <w:gridCol w:w="4616"/>
+        <w:gridCol w:w="1700"/>
       </w:tblGrid>
       <w:tr>
         <w:tc>
           <w:tcPr>
-            <w:tcW w:w="4814" w:type="dxa"/>
+            <w:tcW w:w="3322" w:type="dxa"/>
             <w:tcBorders>
               <w:bottom w:val="single" w:sz="4" w:space="0" w:color="auto"/>
             </w:tcBorders>
@@ -214,7 +272,7 @@
         </w:tc>
         <w:tc>
           <w:tcPr>
-            <w:tcW w:w="4814" w:type="dxa"/>
+            <w:tcW w:w="4616" w:type="dxa"/>
             <w:tcBorders>
               <w:bottom w:val="single" w:sz="4" w:space="0" w:color="auto"/>
             </w:tcBorders>
@@ -237,11 +295,36 @@
             </w:r>
           </w:p>
         </w:tc>
-      </w:tr>
-      <w:tr>
-        <w:tc>
-          <w:tcPr>
-            <w:tcW w:w="4814" w:type="dxa"/>
+        <w:tc>
+          <w:tcPr>
+            <w:tcW w:w="1700" w:type="dxa"/>
+            <w:tcBorders>
+              <w:bottom w:val="single" w:sz="4" w:space="0" w:color="auto"/>
+            </w:tcBorders>
+          </w:tcPr>
+          <w:p>
+            <w:pPr>
+              <w:rPr>
+                <w:b/>
+                <w:sz w:val="20"/>
+                <w:szCs w:val="20"/>
+              </w:rPr>
+            </w:pPr>
+            <w:r>
+              <w:rPr>
+                <w:b/>
+                <w:sz w:val="20"/>
+                <w:szCs w:val="20"/>
+              </w:rPr>
+              <w:t>creato/eseguito</w:t>
+            </w:r>
+          </w:p>
+        </w:tc>
+      </w:tr>
+      <w:tr>
+        <w:tc>
+          <w:tcPr>
+            <w:tcW w:w="3322" w:type="dxa"/>
             <w:tcBorders>
               <w:top w:val="single" w:sz="4" w:space="0" w:color="auto"/>
               <w:bottom w:val="single" w:sz="4" w:space="0" w:color="auto"/>
@@ -265,40 +348,59 @@
         </w:tc>
         <w:tc>
           <w:tcPr>
-            <w:tcW w:w="4814" w:type="dxa"/>
-            <w:tcBorders>
-              <w:top w:val="single" w:sz="4" w:space="0" w:color="auto"/>
-              <w:bottom w:val="single" w:sz="4" w:space="0" w:color="auto"/>
-            </w:tcBorders>
-          </w:tcPr>
-          <w:p>
-            <w:pPr>
-              <w:rPr>
-                <w:sz w:val="20"/>
-                <w:szCs w:val="20"/>
-              </w:rPr>
-            </w:pPr>
-            <w:r>
-              <w:rPr>
-                <w:sz w:val="20"/>
-                <w:szCs w:val="20"/>
-              </w:rPr>
-              <w:t>e</w:t>
-            </w:r>
-            <w:r>
-              <w:rPr>
-                <w:sz w:val="20"/>
-                <w:szCs w:val="20"/>
-              </w:rPr>
-              <w:t>ccezione</w:t>
-            </w:r>
-          </w:p>
-        </w:tc>
-      </w:tr>
-      <w:tr>
-        <w:tc>
-          <w:tcPr>
-            <w:tcW w:w="4814" w:type="dxa"/>
+            <w:tcW w:w="4616" w:type="dxa"/>
+            <w:tcBorders>
+              <w:top w:val="single" w:sz="4" w:space="0" w:color="auto"/>
+              <w:bottom w:val="single" w:sz="4" w:space="0" w:color="auto"/>
+            </w:tcBorders>
+          </w:tcPr>
+          <w:p>
+            <w:pPr>
+              <w:rPr>
+                <w:sz w:val="20"/>
+                <w:szCs w:val="20"/>
+              </w:rPr>
+            </w:pPr>
+            <w:r>
+              <w:rPr>
+                <w:sz w:val="20"/>
+                <w:szCs w:val="20"/>
+              </w:rPr>
+              <w:t>eccezione</w:t>
+            </w:r>
+          </w:p>
+        </w:tc>
+        <w:tc>
+          <w:tcPr>
+            <w:tcW w:w="1700" w:type="dxa"/>
+            <w:tcBorders>
+              <w:top w:val="single" w:sz="4" w:space="0" w:color="auto"/>
+              <w:bottom w:val="single" w:sz="4" w:space="0" w:color="auto"/>
+            </w:tcBorders>
+            <w:vAlign w:val="center"/>
+          </w:tcPr>
+          <w:p>
+            <w:pPr>
+              <w:jc w:val="center"/>
+              <w:rPr>
+                <w:sz w:val="20"/>
+                <w:szCs w:val="20"/>
+              </w:rPr>
+            </w:pPr>
+            <w:r>
+              <w:rPr>
+                <w:sz w:val="20"/>
+                <w:szCs w:val="20"/>
+              </w:rPr>
+              <w:sym w:font="Wingdings" w:char="F0FC"/>
+            </w:r>
+          </w:p>
+        </w:tc>
+      </w:tr>
+      <w:tr>
+        <w:tc>
+          <w:tcPr>
+            <w:tcW w:w="3322" w:type="dxa"/>
             <w:tcBorders>
               <w:top w:val="single" w:sz="4" w:space="0" w:color="auto"/>
               <w:bottom w:val="single" w:sz="4" w:space="0" w:color="auto"/>
@@ -322,7 +424,7 @@
         </w:tc>
         <w:tc>
           <w:tcPr>
-            <w:tcW w:w="4814" w:type="dxa"/>
+            <w:tcW w:w="4616" w:type="dxa"/>
             <w:tcBorders>
               <w:top w:val="single" w:sz="4" w:space="0" w:color="auto"/>
               <w:bottom w:val="single" w:sz="4" w:space="0" w:color="auto"/>
@@ -344,11 +446,37 @@
             </w:r>
           </w:p>
         </w:tc>
-      </w:tr>
-      <w:tr>
-        <w:tc>
-          <w:tcPr>
-            <w:tcW w:w="4814" w:type="dxa"/>
+        <w:tc>
+          <w:tcPr>
+            <w:tcW w:w="1700" w:type="dxa"/>
+            <w:tcBorders>
+              <w:top w:val="single" w:sz="4" w:space="0" w:color="auto"/>
+              <w:bottom w:val="single" w:sz="4" w:space="0" w:color="auto"/>
+            </w:tcBorders>
+            <w:vAlign w:val="center"/>
+          </w:tcPr>
+          <w:p>
+            <w:pPr>
+              <w:jc w:val="center"/>
+              <w:rPr>
+                <w:sz w:val="20"/>
+                <w:szCs w:val="20"/>
+              </w:rPr>
+            </w:pPr>
+            <w:r>
+              <w:rPr>
+                <w:sz w:val="20"/>
+                <w:szCs w:val="20"/>
+              </w:rPr>
+              <w:sym w:font="Wingdings" w:char="F0FC"/>
+            </w:r>
+          </w:p>
+        </w:tc>
+      </w:tr>
+      <w:tr>
+        <w:tc>
+          <w:tcPr>
+            <w:tcW w:w="3322" w:type="dxa"/>
             <w:tcBorders>
               <w:top w:val="single" w:sz="4" w:space="0" w:color="auto"/>
               <w:bottom w:val="single" w:sz="4" w:space="0" w:color="auto"/>
@@ -372,7 +500,7 @@
         </w:tc>
         <w:tc>
           <w:tcPr>
-            <w:tcW w:w="4814" w:type="dxa"/>
+            <w:tcW w:w="4616" w:type="dxa"/>
             <w:tcBorders>
               <w:top w:val="single" w:sz="4" w:space="0" w:color="auto"/>
               <w:bottom w:val="single" w:sz="4" w:space="0" w:color="auto"/>
@@ -394,11 +522,30 @@
             </w:r>
           </w:p>
         </w:tc>
-      </w:tr>
-      <w:tr>
-        <w:tc>
-          <w:tcPr>
-            <w:tcW w:w="4814" w:type="dxa"/>
+        <w:tc>
+          <w:tcPr>
+            <w:tcW w:w="1700" w:type="dxa"/>
+            <w:tcBorders>
+              <w:top w:val="single" w:sz="4" w:space="0" w:color="auto"/>
+              <w:bottom w:val="single" w:sz="4" w:space="0" w:color="auto"/>
+            </w:tcBorders>
+            <w:vAlign w:val="center"/>
+          </w:tcPr>
+          <w:p>
+            <w:pPr>
+              <w:jc w:val="center"/>
+              <w:rPr>
+                <w:sz w:val="20"/>
+                <w:szCs w:val="20"/>
+              </w:rPr>
+            </w:pPr>
+          </w:p>
+        </w:tc>
+      </w:tr>
+      <w:tr>
+        <w:tc>
+          <w:tcPr>
+            <w:tcW w:w="3322" w:type="dxa"/>
             <w:tcBorders>
               <w:top w:val="single" w:sz="4" w:space="0" w:color="auto"/>
               <w:bottom w:val="single" w:sz="4" w:space="0" w:color="auto"/>
@@ -422,7 +569,7 @@
         </w:tc>
         <w:tc>
           <w:tcPr>
-            <w:tcW w:w="4814" w:type="dxa"/>
+            <w:tcW w:w="4616" w:type="dxa"/>
             <w:tcBorders>
               <w:top w:val="single" w:sz="4" w:space="0" w:color="auto"/>
               <w:bottom w:val="single" w:sz="4" w:space="0" w:color="auto"/>
@@ -444,11 +591,30 @@
             </w:r>
           </w:p>
         </w:tc>
-      </w:tr>
-      <w:tr>
-        <w:tc>
-          <w:tcPr>
-            <w:tcW w:w="4814" w:type="dxa"/>
+        <w:tc>
+          <w:tcPr>
+            <w:tcW w:w="1700" w:type="dxa"/>
+            <w:tcBorders>
+              <w:top w:val="single" w:sz="4" w:space="0" w:color="auto"/>
+              <w:bottom w:val="single" w:sz="4" w:space="0" w:color="auto"/>
+            </w:tcBorders>
+            <w:vAlign w:val="center"/>
+          </w:tcPr>
+          <w:p>
+            <w:pPr>
+              <w:jc w:val="center"/>
+              <w:rPr>
+                <w:sz w:val="20"/>
+                <w:szCs w:val="20"/>
+              </w:rPr>
+            </w:pPr>
+          </w:p>
+        </w:tc>
+      </w:tr>
+      <w:tr>
+        <w:tc>
+          <w:tcPr>
+            <w:tcW w:w="3322" w:type="dxa"/>
             <w:tcBorders>
               <w:top w:val="single" w:sz="4" w:space="0" w:color="auto"/>
               <w:bottom w:val="single" w:sz="4" w:space="0" w:color="auto"/>
@@ -472,7 +638,7 @@
         </w:tc>
         <w:tc>
           <w:tcPr>
-            <w:tcW w:w="4814" w:type="dxa"/>
+            <w:tcW w:w="4616" w:type="dxa"/>
             <w:tcBorders>
               <w:top w:val="single" w:sz="4" w:space="0" w:color="auto"/>
               <w:bottom w:val="single" w:sz="4" w:space="0" w:color="auto"/>
@@ -492,6 +658,25 @@
               </w:rPr>
               <w:t>allergene creato nella categoria predefinita</w:t>
             </w:r>
+          </w:p>
+        </w:tc>
+        <w:tc>
+          <w:tcPr>
+            <w:tcW w:w="1700" w:type="dxa"/>
+            <w:tcBorders>
+              <w:top w:val="single" w:sz="4" w:space="0" w:color="auto"/>
+              <w:bottom w:val="single" w:sz="4" w:space="0" w:color="auto"/>
+            </w:tcBorders>
+            <w:vAlign w:val="center"/>
+          </w:tcPr>
+          <w:p>
+            <w:pPr>
+              <w:jc w:val="center"/>
+              <w:rPr>
+                <w:sz w:val="20"/>
+                <w:szCs w:val="20"/>
+              </w:rPr>
+            </w:pPr>
           </w:p>
         </w:tc>
       </w:tr>
@@ -2785,8 +2970,6 @@
               </w:rPr>
               <w:t>eccezione</w:t>
             </w:r>
-            <w:bookmarkStart w:id="0" w:name="_GoBack"/>
-            <w:bookmarkEnd w:id="0"/>
           </w:p>
         </w:tc>
       </w:tr>

</xml_diff>

<commit_message>
continuazione test su dao allergene
</commit_message>
<xml_diff>
--- a/approach-2/docs/Piano dei test.docx
+++ b/approach-2/docs/Piano dei test.docx
@@ -36,12 +36,7 @@
         <w:pStyle w:val="Heading2"/>
       </w:pPr>
       <w:r>
-        <w:t>Recupero allergeni defini</w:t>
-      </w:r>
-      <w:bookmarkStart w:id="0" w:name="_GoBack"/>
-      <w:bookmarkEnd w:id="0"/>
-      <w:r>
-        <w:t>ti nel sistema</w:t>
+        <w:t>Recupero allergeni definiti nel sistema</w:t>
       </w:r>
     </w:p>
     <w:tbl>
@@ -60,8 +55,8 @@
       </w:tblPr>
       <w:tblGrid>
         <w:gridCol w:w="3297"/>
-        <w:gridCol w:w="4641"/>
-        <w:gridCol w:w="1700"/>
+        <w:gridCol w:w="4783"/>
+        <w:gridCol w:w="1558"/>
       </w:tblGrid>
       <w:tr>
         <w:tc>
@@ -91,7 +86,7 @@
         </w:tc>
         <w:tc>
           <w:tcPr>
-            <w:tcW w:w="4641" w:type="dxa"/>
+            <w:tcW w:w="4783" w:type="dxa"/>
             <w:tcBorders>
               <w:bottom w:val="single" w:sz="4" w:space="0" w:color="auto"/>
             </w:tcBorders>
@@ -116,7 +111,7 @@
         </w:tc>
         <w:tc>
           <w:tcPr>
-            <w:tcW w:w="1700" w:type="dxa"/>
+            <w:tcW w:w="1558" w:type="dxa"/>
             <w:tcBorders>
               <w:bottom w:val="single" w:sz="4" w:space="0" w:color="auto"/>
             </w:tcBorders>
@@ -167,7 +162,7 @@
         </w:tc>
         <w:tc>
           <w:tcPr>
-            <w:tcW w:w="4641" w:type="dxa"/>
+            <w:tcW w:w="4783" w:type="dxa"/>
             <w:tcBorders>
               <w:top w:val="single" w:sz="4" w:space="0" w:color="auto"/>
               <w:bottom w:val="single" w:sz="4" w:space="0" w:color="auto"/>
@@ -191,7 +186,7 @@
         </w:tc>
         <w:tc>
           <w:tcPr>
-            <w:tcW w:w="1700" w:type="dxa"/>
+            <w:tcW w:w="1558" w:type="dxa"/>
             <w:tcBorders>
               <w:top w:val="single" w:sz="4" w:space="0" w:color="auto"/>
               <w:bottom w:val="single" w:sz="4" w:space="0" w:color="auto"/>
@@ -241,8 +236,8 @@
       </w:tblPr>
       <w:tblGrid>
         <w:gridCol w:w="3322"/>
-        <w:gridCol w:w="4616"/>
-        <w:gridCol w:w="1700"/>
+        <w:gridCol w:w="4758"/>
+        <w:gridCol w:w="1558"/>
       </w:tblGrid>
       <w:tr>
         <w:tc>
@@ -272,7 +267,7 @@
         </w:tc>
         <w:tc>
           <w:tcPr>
-            <w:tcW w:w="4616" w:type="dxa"/>
+            <w:tcW w:w="4758" w:type="dxa"/>
             <w:tcBorders>
               <w:bottom w:val="single" w:sz="4" w:space="0" w:color="auto"/>
             </w:tcBorders>
@@ -297,7 +292,7 @@
         </w:tc>
         <w:tc>
           <w:tcPr>
-            <w:tcW w:w="1700" w:type="dxa"/>
+            <w:tcW w:w="1558" w:type="dxa"/>
             <w:tcBorders>
               <w:bottom w:val="single" w:sz="4" w:space="0" w:color="auto"/>
             </w:tcBorders>
@@ -348,7 +343,7 @@
         </w:tc>
         <w:tc>
           <w:tcPr>
-            <w:tcW w:w="4616" w:type="dxa"/>
+            <w:tcW w:w="4758" w:type="dxa"/>
             <w:tcBorders>
               <w:top w:val="single" w:sz="4" w:space="0" w:color="auto"/>
               <w:bottom w:val="single" w:sz="4" w:space="0" w:color="auto"/>
@@ -372,7 +367,7 @@
         </w:tc>
         <w:tc>
           <w:tcPr>
-            <w:tcW w:w="1700" w:type="dxa"/>
+            <w:tcW w:w="1558" w:type="dxa"/>
             <w:tcBorders>
               <w:top w:val="single" w:sz="4" w:space="0" w:color="auto"/>
               <w:bottom w:val="single" w:sz="4" w:space="0" w:color="auto"/>
@@ -424,7 +419,7 @@
         </w:tc>
         <w:tc>
           <w:tcPr>
-            <w:tcW w:w="4616" w:type="dxa"/>
+            <w:tcW w:w="4758" w:type="dxa"/>
             <w:tcBorders>
               <w:top w:val="single" w:sz="4" w:space="0" w:color="auto"/>
               <w:bottom w:val="single" w:sz="4" w:space="0" w:color="auto"/>
@@ -448,7 +443,7 @@
         </w:tc>
         <w:tc>
           <w:tcPr>
-            <w:tcW w:w="1700" w:type="dxa"/>
+            <w:tcW w:w="1558" w:type="dxa"/>
             <w:tcBorders>
               <w:top w:val="single" w:sz="4" w:space="0" w:color="auto"/>
               <w:bottom w:val="single" w:sz="4" w:space="0" w:color="auto"/>
@@ -500,7 +495,7 @@
         </w:tc>
         <w:tc>
           <w:tcPr>
-            <w:tcW w:w="4616" w:type="dxa"/>
+            <w:tcW w:w="4758" w:type="dxa"/>
             <w:tcBorders>
               <w:top w:val="single" w:sz="4" w:space="0" w:color="auto"/>
               <w:bottom w:val="single" w:sz="4" w:space="0" w:color="auto"/>
@@ -524,7 +519,7 @@
         </w:tc>
         <w:tc>
           <w:tcPr>
-            <w:tcW w:w="1700" w:type="dxa"/>
+            <w:tcW w:w="1558" w:type="dxa"/>
             <w:tcBorders>
               <w:top w:val="single" w:sz="4" w:space="0" w:color="auto"/>
               <w:bottom w:val="single" w:sz="4" w:space="0" w:color="auto"/>
@@ -539,6 +534,15 @@
                 <w:szCs w:val="20"/>
               </w:rPr>
             </w:pPr>
+            <w:r>
+              <w:rPr>
+                <w:sz w:val="20"/>
+                <w:szCs w:val="20"/>
+              </w:rPr>
+              <w:sym w:font="Wingdings" w:char="F0FC"/>
+            </w:r>
+            <w:bookmarkStart w:id="0" w:name="_GoBack"/>
+            <w:bookmarkEnd w:id="0"/>
           </w:p>
         </w:tc>
       </w:tr>
@@ -569,7 +573,7 @@
         </w:tc>
         <w:tc>
           <w:tcPr>
-            <w:tcW w:w="4616" w:type="dxa"/>
+            <w:tcW w:w="4758" w:type="dxa"/>
             <w:tcBorders>
               <w:top w:val="single" w:sz="4" w:space="0" w:color="auto"/>
               <w:bottom w:val="single" w:sz="4" w:space="0" w:color="auto"/>
@@ -593,7 +597,7 @@
         </w:tc>
         <w:tc>
           <w:tcPr>
-            <w:tcW w:w="1700" w:type="dxa"/>
+            <w:tcW w:w="1558" w:type="dxa"/>
             <w:tcBorders>
               <w:top w:val="single" w:sz="4" w:space="0" w:color="auto"/>
               <w:bottom w:val="single" w:sz="4" w:space="0" w:color="auto"/>
@@ -638,7 +642,7 @@
         </w:tc>
         <w:tc>
           <w:tcPr>
-            <w:tcW w:w="4616" w:type="dxa"/>
+            <w:tcW w:w="4758" w:type="dxa"/>
             <w:tcBorders>
               <w:top w:val="single" w:sz="4" w:space="0" w:color="auto"/>
               <w:bottom w:val="single" w:sz="4" w:space="0" w:color="auto"/>
@@ -662,7 +666,7 @@
         </w:tc>
         <w:tc>
           <w:tcPr>
-            <w:tcW w:w="1700" w:type="dxa"/>
+            <w:tcW w:w="1558" w:type="dxa"/>
             <w:tcBorders>
               <w:top w:val="single" w:sz="4" w:space="0" w:color="auto"/>
               <w:bottom w:val="single" w:sz="4" w:space="0" w:color="auto"/>

</xml_diff>

<commit_message>
ultimi 2 test sulla creazione allergene scritti e provati
</commit_message>
<xml_diff>
--- a/approach-2/docs/Piano dei test.docx
+++ b/approach-2/docs/Piano dei test.docx
@@ -541,146 +541,160 @@
               </w:rPr>
               <w:sym w:font="Wingdings" w:char="F0FC"/>
             </w:r>
+          </w:p>
+        </w:tc>
+      </w:tr>
+      <w:tr>
+        <w:tc>
+          <w:tcPr>
+            <w:tcW w:w="3322" w:type="dxa"/>
+            <w:tcBorders>
+              <w:top w:val="single" w:sz="4" w:space="0" w:color="auto"/>
+              <w:bottom w:val="single" w:sz="4" w:space="0" w:color="auto"/>
+            </w:tcBorders>
+          </w:tcPr>
+          <w:p>
+            <w:pPr>
+              <w:rPr>
+                <w:sz w:val="20"/>
+                <w:szCs w:val="20"/>
+              </w:rPr>
+            </w:pPr>
+            <w:r>
+              <w:rPr>
+                <w:sz w:val="20"/>
+                <w:szCs w:val="20"/>
+              </w:rPr>
+              <w:t>categoria non specificata</w:t>
+            </w:r>
+          </w:p>
+        </w:tc>
+        <w:tc>
+          <w:tcPr>
+            <w:tcW w:w="4758" w:type="dxa"/>
+            <w:tcBorders>
+              <w:top w:val="single" w:sz="4" w:space="0" w:color="auto"/>
+              <w:bottom w:val="single" w:sz="4" w:space="0" w:color="auto"/>
+            </w:tcBorders>
+          </w:tcPr>
+          <w:p>
+            <w:pPr>
+              <w:rPr>
+                <w:sz w:val="20"/>
+                <w:szCs w:val="20"/>
+              </w:rPr>
+            </w:pPr>
+            <w:r>
+              <w:rPr>
+                <w:sz w:val="20"/>
+                <w:szCs w:val="20"/>
+              </w:rPr>
+              <w:t>allergene creato nella categoria predefinita</w:t>
+            </w:r>
+          </w:p>
+        </w:tc>
+        <w:tc>
+          <w:tcPr>
+            <w:tcW w:w="1558" w:type="dxa"/>
+            <w:tcBorders>
+              <w:top w:val="single" w:sz="4" w:space="0" w:color="auto"/>
+              <w:bottom w:val="single" w:sz="4" w:space="0" w:color="auto"/>
+            </w:tcBorders>
+            <w:vAlign w:val="center"/>
+          </w:tcPr>
+          <w:p>
+            <w:pPr>
+              <w:jc w:val="center"/>
+              <w:rPr>
+                <w:sz w:val="20"/>
+                <w:szCs w:val="20"/>
+              </w:rPr>
+            </w:pPr>
+            <w:r>
+              <w:rPr>
+                <w:sz w:val="20"/>
+                <w:szCs w:val="20"/>
+              </w:rPr>
+              <w:sym w:font="Wingdings" w:char="F0FC"/>
+            </w:r>
+          </w:p>
+        </w:tc>
+      </w:tr>
+      <w:tr>
+        <w:tc>
+          <w:tcPr>
+            <w:tcW w:w="3322" w:type="dxa"/>
+            <w:tcBorders>
+              <w:top w:val="single" w:sz="4" w:space="0" w:color="auto"/>
+              <w:bottom w:val="single" w:sz="4" w:space="0" w:color="auto"/>
+            </w:tcBorders>
+          </w:tcPr>
+          <w:p>
+            <w:pPr>
+              <w:rPr>
+                <w:sz w:val="20"/>
+                <w:szCs w:val="20"/>
+              </w:rPr>
+            </w:pPr>
+            <w:r>
+              <w:rPr>
+                <w:sz w:val="20"/>
+                <w:szCs w:val="20"/>
+              </w:rPr>
+              <w:t>categoria non esistente nel sistema</w:t>
+            </w:r>
+          </w:p>
+        </w:tc>
+        <w:tc>
+          <w:tcPr>
+            <w:tcW w:w="4758" w:type="dxa"/>
+            <w:tcBorders>
+              <w:top w:val="single" w:sz="4" w:space="0" w:color="auto"/>
+              <w:bottom w:val="single" w:sz="4" w:space="0" w:color="auto"/>
+            </w:tcBorders>
+          </w:tcPr>
+          <w:p>
+            <w:pPr>
+              <w:rPr>
+                <w:sz w:val="20"/>
+                <w:szCs w:val="20"/>
+              </w:rPr>
+            </w:pPr>
+            <w:r>
+              <w:rPr>
+                <w:sz w:val="20"/>
+                <w:szCs w:val="20"/>
+              </w:rPr>
+              <w:t>allergene creato nella categoria predefinita</w:t>
+            </w:r>
+          </w:p>
+        </w:tc>
+        <w:tc>
+          <w:tcPr>
+            <w:tcW w:w="1558" w:type="dxa"/>
+            <w:tcBorders>
+              <w:top w:val="single" w:sz="4" w:space="0" w:color="auto"/>
+              <w:bottom w:val="single" w:sz="4" w:space="0" w:color="auto"/>
+            </w:tcBorders>
+            <w:vAlign w:val="center"/>
+          </w:tcPr>
+          <w:p>
+            <w:pPr>
+              <w:jc w:val="center"/>
+              <w:rPr>
+                <w:sz w:val="20"/>
+                <w:szCs w:val="20"/>
+              </w:rPr>
+            </w:pPr>
+            <w:r>
+              <w:rPr>
+                <w:sz w:val="20"/>
+                <w:szCs w:val="20"/>
+              </w:rPr>
+              <w:sym w:font="Wingdings" w:char="F0FC"/>
+            </w:r>
             <w:bookmarkStart w:id="0" w:name="_GoBack"/>
             <w:bookmarkEnd w:id="0"/>
-          </w:p>
-        </w:tc>
-      </w:tr>
-      <w:tr>
-        <w:tc>
-          <w:tcPr>
-            <w:tcW w:w="3322" w:type="dxa"/>
-            <w:tcBorders>
-              <w:top w:val="single" w:sz="4" w:space="0" w:color="auto"/>
-              <w:bottom w:val="single" w:sz="4" w:space="0" w:color="auto"/>
-            </w:tcBorders>
-          </w:tcPr>
-          <w:p>
-            <w:pPr>
-              <w:rPr>
-                <w:sz w:val="20"/>
-                <w:szCs w:val="20"/>
-              </w:rPr>
-            </w:pPr>
-            <w:r>
-              <w:rPr>
-                <w:sz w:val="20"/>
-                <w:szCs w:val="20"/>
-              </w:rPr>
-              <w:t>categoria non specificata</w:t>
-            </w:r>
-          </w:p>
-        </w:tc>
-        <w:tc>
-          <w:tcPr>
-            <w:tcW w:w="4758" w:type="dxa"/>
-            <w:tcBorders>
-              <w:top w:val="single" w:sz="4" w:space="0" w:color="auto"/>
-              <w:bottom w:val="single" w:sz="4" w:space="0" w:color="auto"/>
-            </w:tcBorders>
-          </w:tcPr>
-          <w:p>
-            <w:pPr>
-              <w:rPr>
-                <w:sz w:val="20"/>
-                <w:szCs w:val="20"/>
-              </w:rPr>
-            </w:pPr>
-            <w:r>
-              <w:rPr>
-                <w:sz w:val="20"/>
-                <w:szCs w:val="20"/>
-              </w:rPr>
-              <w:t>allergene creato nella categoria predefinita</w:t>
-            </w:r>
-          </w:p>
-        </w:tc>
-        <w:tc>
-          <w:tcPr>
-            <w:tcW w:w="1558" w:type="dxa"/>
-            <w:tcBorders>
-              <w:top w:val="single" w:sz="4" w:space="0" w:color="auto"/>
-              <w:bottom w:val="single" w:sz="4" w:space="0" w:color="auto"/>
-            </w:tcBorders>
-            <w:vAlign w:val="center"/>
-          </w:tcPr>
-          <w:p>
-            <w:pPr>
-              <w:jc w:val="center"/>
-              <w:rPr>
-                <w:sz w:val="20"/>
-                <w:szCs w:val="20"/>
-              </w:rPr>
-            </w:pPr>
-          </w:p>
-        </w:tc>
-      </w:tr>
-      <w:tr>
-        <w:tc>
-          <w:tcPr>
-            <w:tcW w:w="3322" w:type="dxa"/>
-            <w:tcBorders>
-              <w:top w:val="single" w:sz="4" w:space="0" w:color="auto"/>
-              <w:bottom w:val="single" w:sz="4" w:space="0" w:color="auto"/>
-            </w:tcBorders>
-          </w:tcPr>
-          <w:p>
-            <w:pPr>
-              <w:rPr>
-                <w:sz w:val="20"/>
-                <w:szCs w:val="20"/>
-              </w:rPr>
-            </w:pPr>
-            <w:r>
-              <w:rPr>
-                <w:sz w:val="20"/>
-                <w:szCs w:val="20"/>
-              </w:rPr>
-              <w:t>categoria non esistente nel sistema</w:t>
-            </w:r>
-          </w:p>
-        </w:tc>
-        <w:tc>
-          <w:tcPr>
-            <w:tcW w:w="4758" w:type="dxa"/>
-            <w:tcBorders>
-              <w:top w:val="single" w:sz="4" w:space="0" w:color="auto"/>
-              <w:bottom w:val="single" w:sz="4" w:space="0" w:color="auto"/>
-            </w:tcBorders>
-          </w:tcPr>
-          <w:p>
-            <w:pPr>
-              <w:rPr>
-                <w:sz w:val="20"/>
-                <w:szCs w:val="20"/>
-              </w:rPr>
-            </w:pPr>
-            <w:r>
-              <w:rPr>
-                <w:sz w:val="20"/>
-                <w:szCs w:val="20"/>
-              </w:rPr>
-              <w:t>allergene creato nella categoria predefinita</w:t>
-            </w:r>
-          </w:p>
-        </w:tc>
-        <w:tc>
-          <w:tcPr>
-            <w:tcW w:w="1558" w:type="dxa"/>
-            <w:tcBorders>
-              <w:top w:val="single" w:sz="4" w:space="0" w:color="auto"/>
-              <w:bottom w:val="single" w:sz="4" w:space="0" w:color="auto"/>
-            </w:tcBorders>
-            <w:vAlign w:val="center"/>
-          </w:tcPr>
-          <w:p>
-            <w:pPr>
-              <w:jc w:val="center"/>
-              <w:rPr>
-                <w:sz w:val="20"/>
-                <w:szCs w:val="20"/>
-              </w:rPr>
-            </w:pPr>
           </w:p>
         </w:tc>
       </w:tr>

</xml_diff>

<commit_message>
inizio stesura ed esecuzione test categoria
</commit_message>
<xml_diff>
--- a/approach-2/docs/Piano dei test.docx
+++ b/approach-2/docs/Piano dei test.docx
@@ -255,6 +255,7 @@
                 <w:szCs w:val="20"/>
               </w:rPr>
             </w:pPr>
+            <w:bookmarkStart w:id="0" w:name="_Hlk505969702"/>
             <w:r>
               <w:rPr>
                 <w:b/>
@@ -392,6 +393,7 @@
           </w:p>
         </w:tc>
       </w:tr>
+      <w:bookmarkEnd w:id="0"/>
       <w:tr>
         <w:tc>
           <w:tcPr>
@@ -693,8 +695,6 @@
               </w:rPr>
               <w:sym w:font="Wingdings" w:char="F0FC"/>
             </w:r>
-            <w:bookmarkStart w:id="0" w:name="_GoBack"/>
-            <w:bookmarkEnd w:id="0"/>
           </w:p>
         </w:tc>
       </w:tr>
@@ -722,13 +722,14 @@
         <w:tblLook w:val="04A0" w:firstRow="1" w:lastRow="0" w:firstColumn="1" w:lastColumn="0" w:noHBand="0" w:noVBand="1"/>
       </w:tblPr>
       <w:tblGrid>
-        <w:gridCol w:w="4814"/>
-        <w:gridCol w:w="4814"/>
+        <w:gridCol w:w="3295"/>
+        <w:gridCol w:w="4785"/>
+        <w:gridCol w:w="1558"/>
       </w:tblGrid>
       <w:tr>
         <w:tc>
           <w:tcPr>
-            <w:tcW w:w="4814" w:type="dxa"/>
+            <w:tcW w:w="3295" w:type="dxa"/>
             <w:tcBorders>
               <w:bottom w:val="single" w:sz="4" w:space="0" w:color="auto"/>
             </w:tcBorders>
@@ -753,7 +754,7 @@
         </w:tc>
         <w:tc>
           <w:tcPr>
-            <w:tcW w:w="4814" w:type="dxa"/>
+            <w:tcW w:w="4785" w:type="dxa"/>
             <w:tcBorders>
               <w:bottom w:val="single" w:sz="4" w:space="0" w:color="auto"/>
             </w:tcBorders>
@@ -776,11 +777,36 @@
             </w:r>
           </w:p>
         </w:tc>
-      </w:tr>
-      <w:tr>
-        <w:tc>
-          <w:tcPr>
-            <w:tcW w:w="4814" w:type="dxa"/>
+        <w:tc>
+          <w:tcPr>
+            <w:tcW w:w="1558" w:type="dxa"/>
+            <w:tcBorders>
+              <w:bottom w:val="single" w:sz="4" w:space="0" w:color="auto"/>
+            </w:tcBorders>
+          </w:tcPr>
+          <w:p>
+            <w:pPr>
+              <w:rPr>
+                <w:b/>
+                <w:sz w:val="20"/>
+                <w:szCs w:val="20"/>
+              </w:rPr>
+            </w:pPr>
+            <w:r>
+              <w:rPr>
+                <w:b/>
+                <w:sz w:val="20"/>
+                <w:szCs w:val="20"/>
+              </w:rPr>
+              <w:t>creato/eseguito</w:t>
+            </w:r>
+          </w:p>
+        </w:tc>
+      </w:tr>
+      <w:tr>
+        <w:tc>
+          <w:tcPr>
+            <w:tcW w:w="3295" w:type="dxa"/>
             <w:tcBorders>
               <w:top w:val="single" w:sz="4" w:space="0" w:color="auto"/>
               <w:bottom w:val="single" w:sz="4" w:space="0" w:color="auto"/>
@@ -804,7 +830,7 @@
         </w:tc>
         <w:tc>
           <w:tcPr>
-            <w:tcW w:w="4814" w:type="dxa"/>
+            <w:tcW w:w="4785" w:type="dxa"/>
             <w:tcBorders>
               <w:top w:val="single" w:sz="4" w:space="0" w:color="auto"/>
               <w:bottom w:val="single" w:sz="4" w:space="0" w:color="auto"/>
@@ -826,11 +852,37 @@
             </w:r>
           </w:p>
         </w:tc>
-      </w:tr>
-      <w:tr>
-        <w:tc>
-          <w:tcPr>
-            <w:tcW w:w="4814" w:type="dxa"/>
+        <w:tc>
+          <w:tcPr>
+            <w:tcW w:w="1558" w:type="dxa"/>
+            <w:tcBorders>
+              <w:top w:val="single" w:sz="4" w:space="0" w:color="auto"/>
+              <w:bottom w:val="single" w:sz="4" w:space="0" w:color="auto"/>
+            </w:tcBorders>
+            <w:vAlign w:val="center"/>
+          </w:tcPr>
+          <w:p>
+            <w:pPr>
+              <w:jc w:val="center"/>
+              <w:rPr>
+                <w:sz w:val="20"/>
+                <w:szCs w:val="20"/>
+              </w:rPr>
+            </w:pPr>
+            <w:r>
+              <w:rPr>
+                <w:sz w:val="20"/>
+                <w:szCs w:val="20"/>
+              </w:rPr>
+              <w:sym w:font="Wingdings" w:char="F0FC"/>
+            </w:r>
+          </w:p>
+        </w:tc>
+      </w:tr>
+      <w:tr>
+        <w:tc>
+          <w:tcPr>
+            <w:tcW w:w="3295" w:type="dxa"/>
             <w:tcBorders>
               <w:top w:val="single" w:sz="4" w:space="0" w:color="auto"/>
               <w:bottom w:val="single" w:sz="4" w:space="0" w:color="auto"/>
@@ -854,7 +906,7 @@
         </w:tc>
         <w:tc>
           <w:tcPr>
-            <w:tcW w:w="4814" w:type="dxa"/>
+            <w:tcW w:w="4785" w:type="dxa"/>
             <w:tcBorders>
               <w:top w:val="single" w:sz="4" w:space="0" w:color="auto"/>
               <w:bottom w:val="single" w:sz="4" w:space="0" w:color="auto"/>
@@ -876,11 +928,37 @@
             </w:r>
           </w:p>
         </w:tc>
-      </w:tr>
-      <w:tr>
-        <w:tc>
-          <w:tcPr>
-            <w:tcW w:w="4814" w:type="dxa"/>
+        <w:tc>
+          <w:tcPr>
+            <w:tcW w:w="1558" w:type="dxa"/>
+            <w:tcBorders>
+              <w:top w:val="single" w:sz="4" w:space="0" w:color="auto"/>
+              <w:bottom w:val="single" w:sz="4" w:space="0" w:color="auto"/>
+            </w:tcBorders>
+            <w:vAlign w:val="center"/>
+          </w:tcPr>
+          <w:p>
+            <w:pPr>
+              <w:jc w:val="center"/>
+              <w:rPr>
+                <w:sz w:val="20"/>
+                <w:szCs w:val="20"/>
+              </w:rPr>
+            </w:pPr>
+            <w:r>
+              <w:rPr>
+                <w:sz w:val="20"/>
+                <w:szCs w:val="20"/>
+              </w:rPr>
+              <w:sym w:font="Wingdings" w:char="F0FC"/>
+            </w:r>
+          </w:p>
+        </w:tc>
+      </w:tr>
+      <w:tr>
+        <w:tc>
+          <w:tcPr>
+            <w:tcW w:w="3295" w:type="dxa"/>
             <w:tcBorders>
               <w:top w:val="single" w:sz="4" w:space="0" w:color="auto"/>
               <w:bottom w:val="single" w:sz="4" w:space="0" w:color="auto"/>
@@ -904,7 +982,7 @@
         </w:tc>
         <w:tc>
           <w:tcPr>
-            <w:tcW w:w="4814" w:type="dxa"/>
+            <w:tcW w:w="4785" w:type="dxa"/>
             <w:tcBorders>
               <w:top w:val="single" w:sz="4" w:space="0" w:color="auto"/>
               <w:bottom w:val="single" w:sz="4" w:space="0" w:color="auto"/>
@@ -923,6 +1001,32 @@
                 <w:szCs w:val="20"/>
               </w:rPr>
               <w:t>null</w:t>
+            </w:r>
+          </w:p>
+        </w:tc>
+        <w:tc>
+          <w:tcPr>
+            <w:tcW w:w="1558" w:type="dxa"/>
+            <w:tcBorders>
+              <w:top w:val="single" w:sz="4" w:space="0" w:color="auto"/>
+              <w:bottom w:val="single" w:sz="4" w:space="0" w:color="auto"/>
+            </w:tcBorders>
+            <w:vAlign w:val="center"/>
+          </w:tcPr>
+          <w:p>
+            <w:pPr>
+              <w:jc w:val="center"/>
+              <w:rPr>
+                <w:sz w:val="20"/>
+                <w:szCs w:val="20"/>
+              </w:rPr>
+            </w:pPr>
+            <w:r>
+              <w:rPr>
+                <w:sz w:val="20"/>
+                <w:szCs w:val="20"/>
+              </w:rPr>
+              <w:sym w:font="Wingdings" w:char="F0FC"/>
             </w:r>
           </w:p>
         </w:tc>
@@ -951,13 +1055,14 @@
         <w:tblLook w:val="04A0" w:firstRow="1" w:lastRow="0" w:firstColumn="1" w:lastColumn="0" w:noHBand="0" w:noVBand="1"/>
       </w:tblPr>
       <w:tblGrid>
-        <w:gridCol w:w="4814"/>
-        <w:gridCol w:w="4814"/>
+        <w:gridCol w:w="3401"/>
+        <w:gridCol w:w="4679"/>
+        <w:gridCol w:w="1558"/>
       </w:tblGrid>
       <w:tr>
         <w:tc>
           <w:tcPr>
-            <w:tcW w:w="4814" w:type="dxa"/>
+            <w:tcW w:w="3401" w:type="dxa"/>
             <w:tcBorders>
               <w:bottom w:val="single" w:sz="4" w:space="0" w:color="auto"/>
             </w:tcBorders>
@@ -982,7 +1087,7 @@
         </w:tc>
         <w:tc>
           <w:tcPr>
-            <w:tcW w:w="4814" w:type="dxa"/>
+            <w:tcW w:w="4679" w:type="dxa"/>
             <w:tcBorders>
               <w:bottom w:val="single" w:sz="4" w:space="0" w:color="auto"/>
             </w:tcBorders>
@@ -1005,11 +1110,36 @@
             </w:r>
           </w:p>
         </w:tc>
-      </w:tr>
-      <w:tr>
-        <w:tc>
-          <w:tcPr>
-            <w:tcW w:w="4814" w:type="dxa"/>
+        <w:tc>
+          <w:tcPr>
+            <w:tcW w:w="1558" w:type="dxa"/>
+            <w:tcBorders>
+              <w:bottom w:val="single" w:sz="4" w:space="0" w:color="auto"/>
+            </w:tcBorders>
+          </w:tcPr>
+          <w:p>
+            <w:pPr>
+              <w:rPr>
+                <w:b/>
+                <w:sz w:val="20"/>
+                <w:szCs w:val="20"/>
+              </w:rPr>
+            </w:pPr>
+            <w:r>
+              <w:rPr>
+                <w:b/>
+                <w:sz w:val="20"/>
+                <w:szCs w:val="20"/>
+              </w:rPr>
+              <w:t>creato/eseguito</w:t>
+            </w:r>
+          </w:p>
+        </w:tc>
+      </w:tr>
+      <w:tr>
+        <w:tc>
+          <w:tcPr>
+            <w:tcW w:w="3401" w:type="dxa"/>
             <w:tcBorders>
               <w:top w:val="single" w:sz="4" w:space="0" w:color="auto"/>
               <w:bottom w:val="single" w:sz="4" w:space="0" w:color="auto"/>
@@ -1033,7 +1163,7 @@
         </w:tc>
         <w:tc>
           <w:tcPr>
-            <w:tcW w:w="4814" w:type="dxa"/>
+            <w:tcW w:w="4679" w:type="dxa"/>
             <w:tcBorders>
               <w:top w:val="single" w:sz="4" w:space="0" w:color="auto"/>
               <w:bottom w:val="single" w:sz="4" w:space="0" w:color="auto"/>
@@ -1055,11 +1185,37 @@
             </w:r>
           </w:p>
         </w:tc>
-      </w:tr>
-      <w:tr>
-        <w:tc>
-          <w:tcPr>
-            <w:tcW w:w="4814" w:type="dxa"/>
+        <w:tc>
+          <w:tcPr>
+            <w:tcW w:w="1558" w:type="dxa"/>
+            <w:tcBorders>
+              <w:top w:val="single" w:sz="4" w:space="0" w:color="auto"/>
+              <w:bottom w:val="single" w:sz="4" w:space="0" w:color="auto"/>
+            </w:tcBorders>
+            <w:vAlign w:val="center"/>
+          </w:tcPr>
+          <w:p>
+            <w:pPr>
+              <w:jc w:val="center"/>
+              <w:rPr>
+                <w:sz w:val="20"/>
+                <w:szCs w:val="20"/>
+              </w:rPr>
+            </w:pPr>
+            <w:r>
+              <w:rPr>
+                <w:sz w:val="20"/>
+                <w:szCs w:val="20"/>
+              </w:rPr>
+              <w:sym w:font="Wingdings" w:char="F0FC"/>
+            </w:r>
+          </w:p>
+        </w:tc>
+      </w:tr>
+      <w:tr>
+        <w:tc>
+          <w:tcPr>
+            <w:tcW w:w="3401" w:type="dxa"/>
             <w:tcBorders>
               <w:top w:val="single" w:sz="4" w:space="0" w:color="auto"/>
               <w:bottom w:val="single" w:sz="4" w:space="0" w:color="auto"/>
@@ -1090,7 +1246,7 @@
         </w:tc>
         <w:tc>
           <w:tcPr>
-            <w:tcW w:w="4814" w:type="dxa"/>
+            <w:tcW w:w="4679" w:type="dxa"/>
             <w:tcBorders>
               <w:top w:val="single" w:sz="4" w:space="0" w:color="auto"/>
               <w:bottom w:val="single" w:sz="4" w:space="0" w:color="auto"/>
@@ -1112,11 +1268,37 @@
             </w:r>
           </w:p>
         </w:tc>
-      </w:tr>
-      <w:tr>
-        <w:tc>
-          <w:tcPr>
-            <w:tcW w:w="4814" w:type="dxa"/>
+        <w:tc>
+          <w:tcPr>
+            <w:tcW w:w="1558" w:type="dxa"/>
+            <w:tcBorders>
+              <w:top w:val="single" w:sz="4" w:space="0" w:color="auto"/>
+              <w:bottom w:val="single" w:sz="4" w:space="0" w:color="auto"/>
+            </w:tcBorders>
+            <w:vAlign w:val="center"/>
+          </w:tcPr>
+          <w:p>
+            <w:pPr>
+              <w:jc w:val="center"/>
+              <w:rPr>
+                <w:sz w:val="20"/>
+                <w:szCs w:val="20"/>
+              </w:rPr>
+            </w:pPr>
+            <w:r>
+              <w:rPr>
+                <w:sz w:val="20"/>
+                <w:szCs w:val="20"/>
+              </w:rPr>
+              <w:sym w:font="Wingdings" w:char="F0FC"/>
+            </w:r>
+          </w:p>
+        </w:tc>
+      </w:tr>
+      <w:tr>
+        <w:tc>
+          <w:tcPr>
+            <w:tcW w:w="3401" w:type="dxa"/>
             <w:tcBorders>
               <w:top w:val="single" w:sz="4" w:space="0" w:color="auto"/>
               <w:bottom w:val="single" w:sz="4" w:space="0" w:color="auto"/>
@@ -1147,7 +1329,7 @@
         </w:tc>
         <w:tc>
           <w:tcPr>
-            <w:tcW w:w="4814" w:type="dxa"/>
+            <w:tcW w:w="4679" w:type="dxa"/>
             <w:tcBorders>
               <w:top w:val="single" w:sz="4" w:space="0" w:color="auto"/>
               <w:bottom w:val="single" w:sz="4" w:space="0" w:color="auto"/>
@@ -1169,11 +1351,37 @@
             </w:r>
           </w:p>
         </w:tc>
-      </w:tr>
-      <w:tr>
-        <w:tc>
-          <w:tcPr>
-            <w:tcW w:w="4814" w:type="dxa"/>
+        <w:tc>
+          <w:tcPr>
+            <w:tcW w:w="1558" w:type="dxa"/>
+            <w:tcBorders>
+              <w:top w:val="single" w:sz="4" w:space="0" w:color="auto"/>
+              <w:bottom w:val="single" w:sz="4" w:space="0" w:color="auto"/>
+            </w:tcBorders>
+            <w:vAlign w:val="center"/>
+          </w:tcPr>
+          <w:p>
+            <w:pPr>
+              <w:jc w:val="center"/>
+              <w:rPr>
+                <w:sz w:val="20"/>
+                <w:szCs w:val="20"/>
+              </w:rPr>
+            </w:pPr>
+            <w:r>
+              <w:rPr>
+                <w:sz w:val="20"/>
+                <w:szCs w:val="20"/>
+              </w:rPr>
+              <w:sym w:font="Wingdings" w:char="F0FC"/>
+            </w:r>
+          </w:p>
+        </w:tc>
+      </w:tr>
+      <w:tr>
+        <w:tc>
+          <w:tcPr>
+            <w:tcW w:w="3401" w:type="dxa"/>
             <w:tcBorders>
               <w:top w:val="single" w:sz="4" w:space="0" w:color="auto"/>
               <w:bottom w:val="single" w:sz="4" w:space="0" w:color="auto"/>
@@ -1204,7 +1412,7 @@
         </w:tc>
         <w:tc>
           <w:tcPr>
-            <w:tcW w:w="4814" w:type="dxa"/>
+            <w:tcW w:w="4679" w:type="dxa"/>
             <w:tcBorders>
               <w:top w:val="single" w:sz="4" w:space="0" w:color="auto"/>
               <w:bottom w:val="single" w:sz="4" w:space="0" w:color="auto"/>
@@ -1223,6 +1431,32 @@
                 <w:szCs w:val="20"/>
               </w:rPr>
               <w:t>eccezione</w:t>
+            </w:r>
+          </w:p>
+        </w:tc>
+        <w:tc>
+          <w:tcPr>
+            <w:tcW w:w="1558" w:type="dxa"/>
+            <w:tcBorders>
+              <w:top w:val="single" w:sz="4" w:space="0" w:color="auto"/>
+              <w:bottom w:val="single" w:sz="4" w:space="0" w:color="auto"/>
+            </w:tcBorders>
+            <w:vAlign w:val="center"/>
+          </w:tcPr>
+          <w:p>
+            <w:pPr>
+              <w:jc w:val="center"/>
+              <w:rPr>
+                <w:sz w:val="20"/>
+                <w:szCs w:val="20"/>
+              </w:rPr>
+            </w:pPr>
+            <w:r>
+              <w:rPr>
+                <w:sz w:val="20"/>
+                <w:szCs w:val="20"/>
+              </w:rPr>
+              <w:sym w:font="Wingdings" w:char="F0FC"/>
             </w:r>
           </w:p>
         </w:tc>
@@ -1251,13 +1485,14 @@
         <w:tblLook w:val="04A0" w:firstRow="1" w:lastRow="0" w:firstColumn="1" w:lastColumn="0" w:noHBand="0" w:noVBand="1"/>
       </w:tblPr>
       <w:tblGrid>
-        <w:gridCol w:w="4814"/>
-        <w:gridCol w:w="4814"/>
+        <w:gridCol w:w="3371"/>
+        <w:gridCol w:w="4709"/>
+        <w:gridCol w:w="1558"/>
       </w:tblGrid>
       <w:tr>
         <w:tc>
           <w:tcPr>
-            <w:tcW w:w="4814" w:type="dxa"/>
+            <w:tcW w:w="3371" w:type="dxa"/>
             <w:tcBorders>
               <w:bottom w:val="single" w:sz="4" w:space="0" w:color="auto"/>
             </w:tcBorders>
@@ -1282,7 +1517,7 @@
         </w:tc>
         <w:tc>
           <w:tcPr>
-            <w:tcW w:w="4814" w:type="dxa"/>
+            <w:tcW w:w="4709" w:type="dxa"/>
             <w:tcBorders>
               <w:bottom w:val="single" w:sz="4" w:space="0" w:color="auto"/>
             </w:tcBorders>
@@ -1305,11 +1540,36 @@
             </w:r>
           </w:p>
         </w:tc>
-      </w:tr>
-      <w:tr>
-        <w:tc>
-          <w:tcPr>
-            <w:tcW w:w="4814" w:type="dxa"/>
+        <w:tc>
+          <w:tcPr>
+            <w:tcW w:w="1558" w:type="dxa"/>
+            <w:tcBorders>
+              <w:bottom w:val="single" w:sz="4" w:space="0" w:color="auto"/>
+            </w:tcBorders>
+          </w:tcPr>
+          <w:p>
+            <w:pPr>
+              <w:rPr>
+                <w:b/>
+                <w:sz w:val="20"/>
+                <w:szCs w:val="20"/>
+              </w:rPr>
+            </w:pPr>
+            <w:r>
+              <w:rPr>
+                <w:b/>
+                <w:sz w:val="20"/>
+                <w:szCs w:val="20"/>
+              </w:rPr>
+              <w:t>creato/eseguito</w:t>
+            </w:r>
+          </w:p>
+        </w:tc>
+      </w:tr>
+      <w:tr>
+        <w:tc>
+          <w:tcPr>
+            <w:tcW w:w="3371" w:type="dxa"/>
             <w:tcBorders>
               <w:top w:val="single" w:sz="4" w:space="0" w:color="auto"/>
               <w:bottom w:val="single" w:sz="4" w:space="0" w:color="auto"/>
@@ -1333,7 +1593,7 @@
         </w:tc>
         <w:tc>
           <w:tcPr>
-            <w:tcW w:w="4814" w:type="dxa"/>
+            <w:tcW w:w="4709" w:type="dxa"/>
             <w:tcBorders>
               <w:top w:val="single" w:sz="4" w:space="0" w:color="auto"/>
               <w:bottom w:val="single" w:sz="4" w:space="0" w:color="auto"/>
@@ -1355,11 +1615,37 @@
             </w:r>
           </w:p>
         </w:tc>
-      </w:tr>
-      <w:tr>
-        <w:tc>
-          <w:tcPr>
-            <w:tcW w:w="4814" w:type="dxa"/>
+        <w:tc>
+          <w:tcPr>
+            <w:tcW w:w="1558" w:type="dxa"/>
+            <w:tcBorders>
+              <w:top w:val="single" w:sz="4" w:space="0" w:color="auto"/>
+              <w:bottom w:val="single" w:sz="4" w:space="0" w:color="auto"/>
+            </w:tcBorders>
+            <w:vAlign w:val="center"/>
+          </w:tcPr>
+          <w:p>
+            <w:pPr>
+              <w:jc w:val="center"/>
+              <w:rPr>
+                <w:sz w:val="20"/>
+                <w:szCs w:val="20"/>
+              </w:rPr>
+            </w:pPr>
+            <w:r>
+              <w:rPr>
+                <w:sz w:val="20"/>
+                <w:szCs w:val="20"/>
+              </w:rPr>
+              <w:sym w:font="Wingdings" w:char="F0FC"/>
+            </w:r>
+          </w:p>
+        </w:tc>
+      </w:tr>
+      <w:tr>
+        <w:tc>
+          <w:tcPr>
+            <w:tcW w:w="3371" w:type="dxa"/>
             <w:tcBorders>
               <w:top w:val="single" w:sz="4" w:space="0" w:color="auto"/>
               <w:bottom w:val="single" w:sz="4" w:space="0" w:color="auto"/>
@@ -1383,7 +1669,7 @@
         </w:tc>
         <w:tc>
           <w:tcPr>
-            <w:tcW w:w="4814" w:type="dxa"/>
+            <w:tcW w:w="4709" w:type="dxa"/>
             <w:tcBorders>
               <w:top w:val="single" w:sz="4" w:space="0" w:color="auto"/>
               <w:bottom w:val="single" w:sz="4" w:space="0" w:color="auto"/>
@@ -1403,6 +1689,23 @@
               </w:rPr>
               <w:t>eccezione</w:t>
             </w:r>
+          </w:p>
+        </w:tc>
+        <w:tc>
+          <w:tcPr>
+            <w:tcW w:w="1558" w:type="dxa"/>
+            <w:tcBorders>
+              <w:top w:val="single" w:sz="4" w:space="0" w:color="auto"/>
+              <w:bottom w:val="single" w:sz="4" w:space="0" w:color="auto"/>
+            </w:tcBorders>
+          </w:tcPr>
+          <w:p>
+            <w:pPr>
+              <w:rPr>
+                <w:sz w:val="20"/>
+                <w:szCs w:val="20"/>
+              </w:rPr>
+            </w:pPr>
           </w:p>
         </w:tc>
       </w:tr>
@@ -1447,13 +1750,14 @@
         <w:tblLook w:val="04A0" w:firstRow="1" w:lastRow="0" w:firstColumn="1" w:lastColumn="0" w:noHBand="0" w:noVBand="1"/>
       </w:tblPr>
       <w:tblGrid>
-        <w:gridCol w:w="4814"/>
-        <w:gridCol w:w="4814"/>
+        <w:gridCol w:w="3297"/>
+        <w:gridCol w:w="4783"/>
+        <w:gridCol w:w="1558"/>
       </w:tblGrid>
       <w:tr>
         <w:tc>
           <w:tcPr>
-            <w:tcW w:w="4814" w:type="dxa"/>
+            <w:tcW w:w="3297" w:type="dxa"/>
             <w:tcBorders>
               <w:bottom w:val="single" w:sz="4" w:space="0" w:color="auto"/>
             </w:tcBorders>
@@ -1478,7 +1782,7 @@
         </w:tc>
         <w:tc>
           <w:tcPr>
-            <w:tcW w:w="4814" w:type="dxa"/>
+            <w:tcW w:w="4783" w:type="dxa"/>
             <w:tcBorders>
               <w:bottom w:val="single" w:sz="4" w:space="0" w:color="auto"/>
             </w:tcBorders>
@@ -1501,11 +1805,36 @@
             </w:r>
           </w:p>
         </w:tc>
-      </w:tr>
-      <w:tr>
-        <w:tc>
-          <w:tcPr>
-            <w:tcW w:w="4814" w:type="dxa"/>
+        <w:tc>
+          <w:tcPr>
+            <w:tcW w:w="1558" w:type="dxa"/>
+            <w:tcBorders>
+              <w:bottom w:val="single" w:sz="4" w:space="0" w:color="auto"/>
+            </w:tcBorders>
+          </w:tcPr>
+          <w:p>
+            <w:pPr>
+              <w:rPr>
+                <w:b/>
+                <w:sz w:val="20"/>
+                <w:szCs w:val="20"/>
+              </w:rPr>
+            </w:pPr>
+            <w:r>
+              <w:rPr>
+                <w:b/>
+                <w:sz w:val="20"/>
+                <w:szCs w:val="20"/>
+              </w:rPr>
+              <w:t>creato/eseguito</w:t>
+            </w:r>
+          </w:p>
+        </w:tc>
+      </w:tr>
+      <w:tr>
+        <w:tc>
+          <w:tcPr>
+            <w:tcW w:w="3297" w:type="dxa"/>
             <w:tcBorders>
               <w:top w:val="single" w:sz="4" w:space="0" w:color="auto"/>
               <w:bottom w:val="single" w:sz="4" w:space="0" w:color="auto"/>
@@ -1529,25 +1858,51 @@
         </w:tc>
         <w:tc>
           <w:tcPr>
-            <w:tcW w:w="4814" w:type="dxa"/>
-            <w:tcBorders>
-              <w:top w:val="single" w:sz="4" w:space="0" w:color="auto"/>
-              <w:bottom w:val="single" w:sz="4" w:space="0" w:color="auto"/>
-            </w:tcBorders>
-          </w:tcPr>
-          <w:p>
-            <w:pPr>
-              <w:rPr>
-                <w:sz w:val="20"/>
-                <w:szCs w:val="20"/>
-              </w:rPr>
-            </w:pPr>
-            <w:r>
-              <w:rPr>
-                <w:sz w:val="20"/>
-                <w:szCs w:val="20"/>
-              </w:rPr>
-              <w:t>lista non nulla, con 0 o più elementi</w:t>
+            <w:tcW w:w="4783" w:type="dxa"/>
+            <w:tcBorders>
+              <w:top w:val="single" w:sz="4" w:space="0" w:color="auto"/>
+              <w:bottom w:val="single" w:sz="4" w:space="0" w:color="auto"/>
+            </w:tcBorders>
+          </w:tcPr>
+          <w:p>
+            <w:pPr>
+              <w:rPr>
+                <w:sz w:val="20"/>
+                <w:szCs w:val="20"/>
+              </w:rPr>
+            </w:pPr>
+            <w:r>
+              <w:rPr>
+                <w:sz w:val="20"/>
+                <w:szCs w:val="20"/>
+              </w:rPr>
+              <w:t>lista non nulla, con 1 o più elementi</w:t>
+            </w:r>
+          </w:p>
+        </w:tc>
+        <w:tc>
+          <w:tcPr>
+            <w:tcW w:w="1558" w:type="dxa"/>
+            <w:tcBorders>
+              <w:top w:val="single" w:sz="4" w:space="0" w:color="auto"/>
+              <w:bottom w:val="single" w:sz="4" w:space="0" w:color="auto"/>
+            </w:tcBorders>
+            <w:vAlign w:val="center"/>
+          </w:tcPr>
+          <w:p>
+            <w:pPr>
+              <w:jc w:val="center"/>
+              <w:rPr>
+                <w:sz w:val="20"/>
+                <w:szCs w:val="20"/>
+              </w:rPr>
+            </w:pPr>
+            <w:r>
+              <w:rPr>
+                <w:sz w:val="20"/>
+                <w:szCs w:val="20"/>
+              </w:rPr>
+              <w:sym w:font="Wingdings" w:char="F0FC"/>
             </w:r>
           </w:p>
         </w:tc>
@@ -1576,13 +1931,14 @@
         <w:tblLook w:val="04A0" w:firstRow="1" w:lastRow="0" w:firstColumn="1" w:lastColumn="0" w:noHBand="0" w:noVBand="1"/>
       </w:tblPr>
       <w:tblGrid>
-        <w:gridCol w:w="4814"/>
-        <w:gridCol w:w="4814"/>
+        <w:gridCol w:w="3302"/>
+        <w:gridCol w:w="4778"/>
+        <w:gridCol w:w="1558"/>
       </w:tblGrid>
       <w:tr>
         <w:tc>
           <w:tcPr>
-            <w:tcW w:w="4814" w:type="dxa"/>
+            <w:tcW w:w="3302" w:type="dxa"/>
             <w:tcBorders>
               <w:bottom w:val="single" w:sz="4" w:space="0" w:color="auto"/>
             </w:tcBorders>
@@ -1607,7 +1963,7 @@
         </w:tc>
         <w:tc>
           <w:tcPr>
-            <w:tcW w:w="4814" w:type="dxa"/>
+            <w:tcW w:w="4778" w:type="dxa"/>
             <w:tcBorders>
               <w:bottom w:val="single" w:sz="4" w:space="0" w:color="auto"/>
             </w:tcBorders>
@@ -1630,23 +1986,49 @@
             </w:r>
           </w:p>
         </w:tc>
-      </w:tr>
-      <w:tr>
-        <w:tc>
-          <w:tcPr>
-            <w:tcW w:w="4814" w:type="dxa"/>
-            <w:tcBorders>
-              <w:top w:val="single" w:sz="4" w:space="0" w:color="auto"/>
-              <w:bottom w:val="single" w:sz="4" w:space="0" w:color="auto"/>
-            </w:tcBorders>
-          </w:tcPr>
-          <w:p>
-            <w:pPr>
-              <w:rPr>
-                <w:sz w:val="20"/>
-                <w:szCs w:val="20"/>
-              </w:rPr>
-            </w:pPr>
+        <w:tc>
+          <w:tcPr>
+            <w:tcW w:w="1558" w:type="dxa"/>
+            <w:tcBorders>
+              <w:bottom w:val="single" w:sz="4" w:space="0" w:color="auto"/>
+            </w:tcBorders>
+          </w:tcPr>
+          <w:p>
+            <w:pPr>
+              <w:rPr>
+                <w:b/>
+                <w:sz w:val="20"/>
+                <w:szCs w:val="20"/>
+              </w:rPr>
+            </w:pPr>
+            <w:r>
+              <w:rPr>
+                <w:b/>
+                <w:sz w:val="20"/>
+                <w:szCs w:val="20"/>
+              </w:rPr>
+              <w:t>creato/eseguito</w:t>
+            </w:r>
+          </w:p>
+        </w:tc>
+      </w:tr>
+      <w:tr>
+        <w:tc>
+          <w:tcPr>
+            <w:tcW w:w="3302" w:type="dxa"/>
+            <w:tcBorders>
+              <w:top w:val="single" w:sz="4" w:space="0" w:color="auto"/>
+              <w:bottom w:val="single" w:sz="4" w:space="0" w:color="auto"/>
+            </w:tcBorders>
+          </w:tcPr>
+          <w:p>
+            <w:pPr>
+              <w:rPr>
+                <w:sz w:val="20"/>
+                <w:szCs w:val="20"/>
+              </w:rPr>
+            </w:pPr>
+            <w:bookmarkStart w:id="1" w:name="_GoBack" w:colFirst="2" w:colLast="2"/>
             <w:r>
               <w:rPr>
                 <w:sz w:val="20"/>
@@ -1658,7 +2040,7 @@
         </w:tc>
         <w:tc>
           <w:tcPr>
-            <w:tcW w:w="4814" w:type="dxa"/>
+            <w:tcW w:w="4778" w:type="dxa"/>
             <w:tcBorders>
               <w:top w:val="single" w:sz="4" w:space="0" w:color="auto"/>
               <w:bottom w:val="single" w:sz="4" w:space="0" w:color="auto"/>
@@ -1680,11 +2062,37 @@
             </w:r>
           </w:p>
         </w:tc>
-      </w:tr>
-      <w:tr>
-        <w:tc>
-          <w:tcPr>
-            <w:tcW w:w="4814" w:type="dxa"/>
+        <w:tc>
+          <w:tcPr>
+            <w:tcW w:w="1558" w:type="dxa"/>
+            <w:tcBorders>
+              <w:top w:val="single" w:sz="4" w:space="0" w:color="auto"/>
+              <w:bottom w:val="single" w:sz="4" w:space="0" w:color="auto"/>
+            </w:tcBorders>
+            <w:vAlign w:val="center"/>
+          </w:tcPr>
+          <w:p>
+            <w:pPr>
+              <w:jc w:val="center"/>
+              <w:rPr>
+                <w:sz w:val="20"/>
+                <w:szCs w:val="20"/>
+              </w:rPr>
+            </w:pPr>
+            <w:r>
+              <w:rPr>
+                <w:sz w:val="20"/>
+                <w:szCs w:val="20"/>
+              </w:rPr>
+              <w:sym w:font="Wingdings" w:char="F0FC"/>
+            </w:r>
+          </w:p>
+        </w:tc>
+      </w:tr>
+      <w:tr>
+        <w:tc>
+          <w:tcPr>
+            <w:tcW w:w="3302" w:type="dxa"/>
             <w:tcBorders>
               <w:top w:val="single" w:sz="4" w:space="0" w:color="auto"/>
               <w:bottom w:val="single" w:sz="4" w:space="0" w:color="auto"/>
@@ -1708,7 +2116,7 @@
         </w:tc>
         <w:tc>
           <w:tcPr>
-            <w:tcW w:w="4814" w:type="dxa"/>
+            <w:tcW w:w="4778" w:type="dxa"/>
             <w:tcBorders>
               <w:top w:val="single" w:sz="4" w:space="0" w:color="auto"/>
               <w:bottom w:val="single" w:sz="4" w:space="0" w:color="auto"/>
@@ -1730,11 +2138,37 @@
             </w:r>
           </w:p>
         </w:tc>
-      </w:tr>
-      <w:tr>
-        <w:tc>
-          <w:tcPr>
-            <w:tcW w:w="4814" w:type="dxa"/>
+        <w:tc>
+          <w:tcPr>
+            <w:tcW w:w="1558" w:type="dxa"/>
+            <w:tcBorders>
+              <w:top w:val="single" w:sz="4" w:space="0" w:color="auto"/>
+              <w:bottom w:val="single" w:sz="4" w:space="0" w:color="auto"/>
+            </w:tcBorders>
+            <w:vAlign w:val="center"/>
+          </w:tcPr>
+          <w:p>
+            <w:pPr>
+              <w:jc w:val="center"/>
+              <w:rPr>
+                <w:sz w:val="20"/>
+                <w:szCs w:val="20"/>
+              </w:rPr>
+            </w:pPr>
+            <w:r>
+              <w:rPr>
+                <w:sz w:val="20"/>
+                <w:szCs w:val="20"/>
+              </w:rPr>
+              <w:sym w:font="Wingdings" w:char="F0FC"/>
+            </w:r>
+          </w:p>
+        </w:tc>
+      </w:tr>
+      <w:tr>
+        <w:tc>
+          <w:tcPr>
+            <w:tcW w:w="3302" w:type="dxa"/>
             <w:tcBorders>
               <w:top w:val="single" w:sz="4" w:space="0" w:color="auto"/>
               <w:bottom w:val="single" w:sz="4" w:space="0" w:color="auto"/>
@@ -1758,7 +2192,7 @@
         </w:tc>
         <w:tc>
           <w:tcPr>
-            <w:tcW w:w="4814" w:type="dxa"/>
+            <w:tcW w:w="4778" w:type="dxa"/>
             <w:tcBorders>
               <w:top w:val="single" w:sz="4" w:space="0" w:color="auto"/>
               <w:bottom w:val="single" w:sz="4" w:space="0" w:color="auto"/>
@@ -1780,8 +2214,35 @@
             </w:r>
           </w:p>
         </w:tc>
+        <w:tc>
+          <w:tcPr>
+            <w:tcW w:w="1558" w:type="dxa"/>
+            <w:tcBorders>
+              <w:top w:val="single" w:sz="4" w:space="0" w:color="auto"/>
+              <w:bottom w:val="single" w:sz="4" w:space="0" w:color="auto"/>
+            </w:tcBorders>
+            <w:vAlign w:val="center"/>
+          </w:tcPr>
+          <w:p>
+            <w:pPr>
+              <w:jc w:val="center"/>
+              <w:rPr>
+                <w:sz w:val="20"/>
+                <w:szCs w:val="20"/>
+              </w:rPr>
+            </w:pPr>
+            <w:r>
+              <w:rPr>
+                <w:sz w:val="20"/>
+                <w:szCs w:val="20"/>
+              </w:rPr>
+              <w:sym w:font="Wingdings" w:char="F0FC"/>
+            </w:r>
+          </w:p>
+        </w:tc>
       </w:tr>
     </w:tbl>
+    <w:bookmarkEnd w:id="1"/>
     <w:p>
       <w:pPr>
         <w:pStyle w:val="Heading2"/>

</xml_diff>